<commit_message>
Deel 2 spring security werkend
</commit_message>
<xml_diff>
--- a/sql statements DB.docx
+++ b/sql statements DB.docx
@@ -27,70 +27,156 @@
     <w:p>
       <w:pPr>
         <w:pStyle w:val="NoSpacing"/>
-      </w:pPr>
-      <w:r>
-        <w:t>Create database webwinkelDB;</w:t>
-      </w:r>
-    </w:p>
-    <w:p>
-      <w:pPr>
-        <w:pStyle w:val="NoSpacing"/>
-      </w:pPr>
-    </w:p>
-    <w:p>
-      <w:pPr>
-        <w:pStyle w:val="NoSpacing"/>
-      </w:pPr>
-      <w:r>
-        <w:t>Kies deze database als default schema.</w:t>
-      </w:r>
-    </w:p>
-    <w:p>
-      <w:pPr>
-        <w:pStyle w:val="NoSpacing"/>
-      </w:pPr>
-    </w:p>
-    <w:p>
-      <w:pPr>
-        <w:pStyle w:val="NoSpacing"/>
-        <w:rPr>
-          <w:lang w:val="en-US"/>
-        </w:rPr>
-      </w:pPr>
-      <w:r>
-        <w:rPr>
-          <w:lang w:val="en-US"/>
-        </w:rPr>
-        <w:t>create table users(username varchar(50) not null primary key,</w:t>
-      </w:r>
-    </w:p>
-    <w:p>
-      <w:pPr>
-        <w:pStyle w:val="NoSpacing"/>
-        <w:rPr>
-          <w:lang w:val="en-US"/>
-        </w:rPr>
-      </w:pPr>
-      <w:r>
-        <w:rPr>
-          <w:lang w:val="en-US"/>
-        </w:rPr>
-        <w:t xml:space="preserve">password varchar(50) not null, </w:t>
-      </w:r>
-    </w:p>
-    <w:p>
-      <w:pPr>
-        <w:pStyle w:val="NoSpacing"/>
-        <w:rPr>
-          <w:lang w:val="en-US"/>
-        </w:rPr>
-      </w:pPr>
+        <w:rPr>
+          <w:lang w:val="en-US"/>
+        </w:rPr>
+      </w:pPr>
+      <w:r>
+        <w:rPr>
+          <w:lang w:val="en-US"/>
+        </w:rPr>
+        <w:t xml:space="preserve">Create database </w:t>
+      </w:r>
+      <w:proofErr w:type="spellStart"/>
+      <w:r>
+        <w:rPr>
+          <w:lang w:val="en-US"/>
+        </w:rPr>
+        <w:t>webwinkelDB</w:t>
+      </w:r>
+      <w:proofErr w:type="spellEnd"/>
+      <w:r>
+        <w:rPr>
+          <w:lang w:val="en-US"/>
+        </w:rPr>
+        <w:t>;</w:t>
+      </w:r>
+    </w:p>
+    <w:p>
+      <w:pPr>
+        <w:pStyle w:val="NoSpacing"/>
+        <w:rPr>
+          <w:lang w:val="en-US"/>
+        </w:rPr>
+      </w:pPr>
+    </w:p>
+    <w:p>
+      <w:pPr>
+        <w:pStyle w:val="NoSpacing"/>
+        <w:rPr>
+          <w:lang w:val="en-US"/>
+        </w:rPr>
+      </w:pPr>
+      <w:proofErr w:type="spellStart"/>
+      <w:r>
+        <w:rPr>
+          <w:lang w:val="en-US"/>
+        </w:rPr>
+        <w:t>Kies</w:t>
+      </w:r>
+      <w:proofErr w:type="spellEnd"/>
       <w:r>
         <w:rPr>
           <w:lang w:val="en-US"/>
         </w:rPr>
         <w:t xml:space="preserve"> </w:t>
       </w:r>
+      <w:proofErr w:type="spellStart"/>
+      <w:r>
+        <w:rPr>
+          <w:lang w:val="en-US"/>
+        </w:rPr>
+        <w:t>deze</w:t>
+      </w:r>
+      <w:proofErr w:type="spellEnd"/>
+      <w:r>
+        <w:rPr>
+          <w:lang w:val="en-US"/>
+        </w:rPr>
+        <w:t xml:space="preserve"> database </w:t>
+      </w:r>
+      <w:proofErr w:type="spellStart"/>
+      <w:r>
+        <w:rPr>
+          <w:lang w:val="en-US"/>
+        </w:rPr>
+        <w:t>als</w:t>
+      </w:r>
+      <w:proofErr w:type="spellEnd"/>
+      <w:r>
+        <w:rPr>
+          <w:lang w:val="en-US"/>
+        </w:rPr>
+        <w:t xml:space="preserve"> default schema.</w:t>
+      </w:r>
+    </w:p>
+    <w:p>
+      <w:pPr>
+        <w:pStyle w:val="NoSpacing"/>
+        <w:rPr>
+          <w:lang w:val="en-US"/>
+        </w:rPr>
+      </w:pPr>
+    </w:p>
+    <w:p>
+      <w:pPr>
+        <w:pStyle w:val="NoSpacing"/>
+        <w:rPr>
+          <w:lang w:val="en-US"/>
+        </w:rPr>
+      </w:pPr>
+      <w:r>
+        <w:rPr>
+          <w:lang w:val="en-US"/>
+        </w:rPr>
+        <w:t>create</w:t>
+      </w:r>
+      <w:r>
+        <w:rPr>
+          <w:lang w:val="en-US"/>
+        </w:rPr>
+        <w:t xml:space="preserve"> table users(username varchar(75</w:t>
+      </w:r>
+      <w:r>
+        <w:rPr>
+          <w:lang w:val="en-US"/>
+        </w:rPr>
+        <w:t>) not null primary key,</w:t>
+      </w:r>
+    </w:p>
+    <w:p>
+      <w:pPr>
+        <w:pStyle w:val="NoSpacing"/>
+        <w:rPr>
+          <w:lang w:val="en-US"/>
+        </w:rPr>
+      </w:pPr>
+      <w:r>
+        <w:rPr>
+          <w:lang w:val="en-US"/>
+        </w:rPr>
+        <w:t>password varchar(75</w:t>
+      </w:r>
+      <w:r>
+        <w:rPr>
+          <w:lang w:val="en-US"/>
+        </w:rPr>
+        <w:t xml:space="preserve">) not null, </w:t>
+      </w:r>
+    </w:p>
+    <w:p>
+      <w:pPr>
+        <w:pStyle w:val="NoSpacing"/>
+        <w:rPr>
+          <w:lang w:val="en-US"/>
+        </w:rPr>
+      </w:pPr>
+      <w:r>
+        <w:rPr>
+          <w:lang w:val="en-US"/>
+        </w:rPr>
+        <w:t xml:space="preserve"> </w:t>
+      </w:r>
       <w:r>
         <w:rPr>
           <w:lang w:val="en-US"/>
@@ -101,7 +187,21 @@
         <w:rPr>
           <w:lang w:val="en-US"/>
         </w:rPr>
-        <w:t>enabled boolean not null);</w:t>
+        <w:t xml:space="preserve">enabled </w:t>
+      </w:r>
+      <w:proofErr w:type="spellStart"/>
+      <w:r>
+        <w:rPr>
+          <w:lang w:val="en-US"/>
+        </w:rPr>
+        <w:t>boolean</w:t>
+      </w:r>
+      <w:proofErr w:type="spellEnd"/>
+      <w:r>
+        <w:rPr>
+          <w:lang w:val="en-US"/>
+        </w:rPr>
+        <w:t xml:space="preserve"> not null);</w:t>
       </w:r>
     </w:p>
     <w:p>
@@ -129,7 +229,19 @@
         <w:rPr>
           <w:lang w:val="en-US"/>
         </w:rPr>
-        <w:t>create table authorities(username varchar(50) not null,</w:t>
+        <w:t>create table authorities(username varchar(</w:t>
+      </w:r>
+      <w:r>
+        <w:rPr>
+          <w:lang w:val="en-US"/>
+        </w:rPr>
+        <w:t>75</w:t>
+      </w:r>
+      <w:r>
+        <w:rPr>
+          <w:lang w:val="en-US"/>
+        </w:rPr>
+        <w:t>) not null,</w:t>
       </w:r>
     </w:p>
     <w:p>
@@ -170,7 +282,21 @@
         <w:rPr>
           <w:lang w:val="en-US"/>
         </w:rPr>
-        <w:t xml:space="preserve"> constraint fk_auth_user </w:t>
+        <w:t xml:space="preserve"> constraint </w:t>
+      </w:r>
+      <w:proofErr w:type="spellStart"/>
+      <w:r>
+        <w:rPr>
+          <w:lang w:val="en-US"/>
+        </w:rPr>
+        <w:t>fk_auth_user</w:t>
+      </w:r>
+      <w:proofErr w:type="spellEnd"/>
+      <w:r>
+        <w:rPr>
+          <w:lang w:val="en-US"/>
+        </w:rPr>
+        <w:t xml:space="preserve"> </w:t>
       </w:r>
     </w:p>
     <w:p>
@@ -222,12 +348,29 @@
         <w:rPr>
           <w:lang w:val="en-US"/>
         </w:rPr>
-        <w:t xml:space="preserve">create unique index ix_auth_username on </w:t>
-      </w:r>
-    </w:p>
-    <w:p>
-      <w:pPr>
-        <w:pStyle w:val="NoSpacing"/>
+        <w:t xml:space="preserve">create unique index </w:t>
+      </w:r>
+      <w:proofErr w:type="spellStart"/>
+      <w:r>
+        <w:rPr>
+          <w:lang w:val="en-US"/>
+        </w:rPr>
+        <w:t>ix_auth_username</w:t>
+      </w:r>
+      <w:proofErr w:type="spellEnd"/>
+      <w:r>
+        <w:rPr>
+          <w:lang w:val="en-US"/>
+        </w:rPr>
+        <w:t xml:space="preserve"> on </w:t>
+      </w:r>
+    </w:p>
+    <w:p>
+      <w:pPr>
+        <w:pStyle w:val="NoSpacing"/>
+        <w:rPr>
+          <w:lang w:val="en-US"/>
+        </w:rPr>
       </w:pPr>
       <w:r>
         <w:rPr>
@@ -248,25 +391,62 @@
         <w:t xml:space="preserve"> </w:t>
       </w:r>
       <w:r>
+        <w:rPr>
+          <w:lang w:val="en-US"/>
+        </w:rPr>
         <w:t>authorities (username, authority);</w:t>
       </w:r>
     </w:p>
     <w:p>
       <w:pPr>
         <w:pStyle w:val="NoSpacing"/>
-      </w:pPr>
-    </w:p>
-    <w:p>
-      <w:pPr>
-        <w:pStyle w:val="NoSpacing"/>
-      </w:pPr>
-      <w:r>
-        <w:t>Toevoegen van een user &amp; authorities</w:t>
-      </w:r>
-    </w:p>
-    <w:p>
-      <w:pPr>
-        <w:pStyle w:val="NoSpacing"/>
+        <w:rPr>
+          <w:lang w:val="en-US"/>
+        </w:rPr>
+      </w:pPr>
+    </w:p>
+    <w:p>
+      <w:pPr>
+        <w:pStyle w:val="NoSpacing"/>
+        <w:rPr>
+          <w:lang w:val="en-US"/>
+        </w:rPr>
+      </w:pPr>
+      <w:proofErr w:type="spellStart"/>
+      <w:r>
+        <w:rPr>
+          <w:lang w:val="en-US"/>
+        </w:rPr>
+        <w:t>Toevoegen</w:t>
+      </w:r>
+      <w:proofErr w:type="spellEnd"/>
+      <w:r>
+        <w:rPr>
+          <w:lang w:val="en-US"/>
+        </w:rPr>
+        <w:t xml:space="preserve"> van </w:t>
+      </w:r>
+      <w:proofErr w:type="spellStart"/>
+      <w:r>
+        <w:rPr>
+          <w:lang w:val="en-US"/>
+        </w:rPr>
+        <w:t>een</w:t>
+      </w:r>
+      <w:proofErr w:type="spellEnd"/>
+      <w:r>
+        <w:rPr>
+          <w:lang w:val="en-US"/>
+        </w:rPr>
+        <w:t xml:space="preserve"> user &amp; authorities</w:t>
+      </w:r>
+    </w:p>
+    <w:p>
+      <w:pPr>
+        <w:pStyle w:val="NoSpacing"/>
+        <w:rPr>
+          <w:lang w:val="en-US"/>
+        </w:rPr>
       </w:pPr>
     </w:p>
     <w:p>
@@ -301,31 +481,7 @@
           <w:lang w:val="en-US"/>
         </w:rPr>
         <w:tab/>
-        <w:t>values (“</w:t>
-      </w:r>
-      <w:r>
-        <w:rPr>
-          <w:lang w:val="en-US"/>
-        </w:rPr>
-        <w:t>Admin</w:t>
-      </w:r>
-      <w:r>
-        <w:rPr>
-          <w:lang w:val="en-US"/>
-        </w:rPr>
-        <w:t>”, “</w:t>
-      </w:r>
-      <w:r>
-        <w:rPr>
-          <w:lang w:val="en-US"/>
-        </w:rPr>
-        <w:t>admin</w:t>
-      </w:r>
-      <w:r>
-        <w:rPr>
-          <w:lang w:val="en-US"/>
-        </w:rPr>
-        <w:t>”, true);</w:t>
+        <w:t>values (“Admin”, “admin”, true);</w:t>
       </w:r>
     </w:p>
     <w:p>
@@ -362,47 +518,23 @@
           <w:lang w:val="en-US"/>
         </w:rPr>
         <w:tab/>
-        <w:t>values (“</w:t>
-      </w:r>
-      <w:r>
-        <w:rPr>
-          <w:lang w:val="en-US"/>
-        </w:rPr>
-        <w:t>Admin</w:t>
-      </w:r>
-      <w:r>
-        <w:rPr>
-          <w:lang w:val="en-US"/>
-        </w:rPr>
-        <w:t>”, “ROLE_</w:t>
-      </w:r>
-      <w:r>
-        <w:rPr>
-          <w:lang w:val="en-US"/>
-        </w:rPr>
-        <w:t>ADMIN</w:t>
-      </w:r>
-      <w:r>
-        <w:rPr>
-          <w:lang w:val="en-US"/>
-        </w:rPr>
-        <w:t>”)</w:t>
-      </w:r>
-      <w:r>
-        <w:rPr>
-          <w:lang w:val="en-US"/>
-        </w:rPr>
-        <w:t>;</w:t>
-      </w:r>
-    </w:p>
-    <w:p>
-      <w:pPr>
-        <w:pStyle w:val="NoSpacing"/>
-      </w:pPr>
-    </w:p>
-    <w:p>
-      <w:pPr>
-        <w:pStyle w:val="NoSpacing"/>
+        <w:t>values (“Admin”, “ROLE_ADMIN”);</w:t>
+      </w:r>
+    </w:p>
+    <w:p>
+      <w:pPr>
+        <w:pStyle w:val="NoSpacing"/>
+        <w:rPr>
+          <w:lang w:val="en-US"/>
+        </w:rPr>
+      </w:pPr>
+    </w:p>
+    <w:p>
+      <w:pPr>
+        <w:pStyle w:val="NoSpacing"/>
+        <w:rPr>
+          <w:lang w:val="en-US"/>
+        </w:rPr>
       </w:pPr>
     </w:p>
     <w:p>
@@ -476,8 +608,6 @@
         <w:tab/>
         <w:t>values (“Roel”, “ROLE_USER”);</w:t>
       </w:r>
-      <w:bookmarkStart w:id="0" w:name="_GoBack"/>
-      <w:bookmarkEnd w:id="0"/>
     </w:p>
     <w:sectPr>
       <w:pgSz w:w="11906" w:h="16838"/>

</xml_diff>